<commit_message>
messing around with multi-person github
Edited the Journal
</commit_message>
<xml_diff>
--- a/Coding Journals/Coder_Journal.docx
+++ b/Coding Journals/Coder_Journal.docx
@@ -24,6 +24,31 @@
       </w:pPr>
       <w:r>
         <w:t>By Andrew Hilton 2131H</w:t>
+      </w:r>
+    </w:p>
+    <w:p>
+      <w:pPr>
+        <w:jc w:val="center"/>
+      </w:pPr>
+      <w:r>
+        <w:t>Anatidaephobia</w:t>
+      </w:r>
+    </w:p>
+    <w:p>
+      <w:pPr>
+        <w:jc w:val="center"/>
+        <w:rPr>
+          <w:u w:val="single"/>
+        </w:rPr>
+      </w:pPr>
+      <w:r>
+        <w:t xml:space="preserve">Something </w:t>
+      </w:r>
+      <w:r>
+        <w:rPr>
+          <w:u w:val="single"/>
+        </w:rPr>
+        <w:t>OBIVOUS</w:t>
       </w:r>
     </w:p>
     <w:sdt>
@@ -714,21 +739,7 @@
                 <w:rStyle w:val="Hyperlink"/>
                 <w:noProof/>
               </w:rPr>
-              <w:t>Commo</w:t>
-            </w:r>
-            <w:r>
-              <w:rPr>
-                <w:rStyle w:val="Hyperlink"/>
-                <w:noProof/>
-              </w:rPr>
-              <w:t>n</w:t>
-            </w:r>
-            <w:r>
-              <w:rPr>
-                <w:rStyle w:val="Hyperlink"/>
-                <w:noProof/>
-              </w:rPr>
-              <w:t xml:space="preserve"> Motion Profiles –</w:t>
+              <w:t>Common Motion Profiles –</w:t>
             </w:r>
             <w:r>
               <w:rPr>
@@ -2047,7 +2058,6 @@
               <w:bCs/>
               <w:noProof/>
             </w:rPr>
-            <w:lastRenderedPageBreak/>
             <w:fldChar w:fldCharType="end"/>
           </w:r>
         </w:p>

</xml_diff>